<commit_message>
fix: Fixed the reports
</commit_message>
<xml_diff>
--- a/Reports/Ml_Project_Report.docx
+++ b/Reports/Ml_Project_Report.docx
@@ -179,10 +179,10 @@
           <w:rFonts w:ascii="Times New Roman" w:hAnsi="Times New Roman" w:cs="Times New Roman"/>
         </w:rPr>
         <w:object w:dxaOrig="3239" w:dyaOrig="2915">
-          <v:rect id="rectole0000000000" o:spid="_x0000_i1025" style="width:160.5pt;height:173.25pt" o:ole="" o:preferrelative="t" stroked="f">
+          <v:rect id="rectole0000000000" o:spid="_x0000_i1025" style="width:160.3pt;height:173.45pt" o:ole="" o:preferrelative="t" stroked="f">
             <v:imagedata r:id="rId5" o:title=""/>
           </v:rect>
-          <o:OLEObject Type="Embed" ProgID="StaticMetafile" ShapeID="rectole0000000000" DrawAspect="Content" ObjectID="_1797370710" r:id="rId6"/>
+          <o:OLEObject Type="Embed" ProgID="StaticMetafile" ShapeID="rectole0000000000" DrawAspect="Content" ObjectID="_1797796958" r:id="rId6"/>
         </w:object>
       </w:r>
     </w:p>
@@ -553,149 +553,128 @@
         </w:rPr>
         <w:t xml:space="preserve">. </w:t>
       </w:r>
-      <w:proofErr w:type="spellStart"/>
       <w:r>
         <w:rPr>
           <w:rFonts w:ascii="Times New Roman" w:eastAsia="Calibri" w:hAnsi="Times New Roman" w:cs="Times New Roman"/>
           <w:b/>
         </w:rPr>
-        <w:t>Arbin</w:t>
-      </w:r>
-      <w:proofErr w:type="spellEnd"/>
-      <w:r>
+        <w:t>Arbin Zaman</w:t>
+      </w:r>
+    </w:p>
+    <w:p>
+      <w:pPr>
         <w:rPr>
           <w:rFonts w:ascii="Times New Roman" w:eastAsia="Calibri" w:hAnsi="Times New Roman" w:cs="Times New Roman"/>
           <w:b/>
         </w:rPr>
-        <w:t xml:space="preserve"> </w:t>
-      </w:r>
-      <w:proofErr w:type="spellStart"/>
+      </w:pPr>
       <w:r>
         <w:rPr>
           <w:rFonts w:ascii="Times New Roman" w:eastAsia="Calibri" w:hAnsi="Times New Roman" w:cs="Times New Roman"/>
           <w:b/>
         </w:rPr>
-        <w:t>Zaman</w:t>
-      </w:r>
-      <w:proofErr w:type="spellEnd"/>
-    </w:p>
-    <w:p>
-      <w:pPr>
+        <w:t>Id</w:t>
+      </w:r>
+      <w:r>
         <w:rPr>
           <w:rFonts w:ascii="Times New Roman" w:eastAsia="Calibri" w:hAnsi="Times New Roman" w:cs="Times New Roman"/>
-          <w:b/>
-        </w:rPr>
-      </w:pPr>
-      <w:r>
+        </w:rPr>
+        <w:t>: 2125051006</w:t>
+      </w:r>
+    </w:p>
+    <w:p>
+      <w:pPr>
         <w:rPr>
           <w:rFonts w:ascii="Times New Roman" w:eastAsia="Calibri" w:hAnsi="Times New Roman" w:cs="Times New Roman"/>
           <w:b/>
         </w:rPr>
-        <w:t>Id</w:t>
-      </w:r>
+      </w:pPr>
       <w:r>
         <w:rPr>
           <w:rFonts w:ascii="Times New Roman" w:eastAsia="Calibri" w:hAnsi="Times New Roman" w:cs="Times New Roman"/>
-        </w:rPr>
-        <w:t>: 2125051006</w:t>
-      </w:r>
-    </w:p>
-    <w:p>
-      <w:pPr>
+          <w:b/>
+        </w:rPr>
+        <w:t xml:space="preserve">Section : </w:t>
+      </w:r>
+      <w:r>
         <w:rPr>
           <w:rFonts w:ascii="Times New Roman" w:eastAsia="Calibri" w:hAnsi="Times New Roman" w:cs="Times New Roman"/>
-          <w:b/>
-        </w:rPr>
-      </w:pPr>
-      <w:proofErr w:type="gramStart"/>
+        </w:rPr>
+        <w:t>7A</w:t>
+      </w:r>
       <w:r>
         <w:rPr>
           <w:rFonts w:ascii="Times New Roman" w:eastAsia="Calibri" w:hAnsi="Times New Roman" w:cs="Times New Roman"/>
-          <w:b/>
-        </w:rPr>
-        <w:t>Section :</w:t>
-      </w:r>
-      <w:proofErr w:type="gramEnd"/>
-      <w:r>
+        </w:rPr>
+        <w:t xml:space="preserve">   </w:t>
+      </w:r>
+    </w:p>
+    <w:p>
+      <w:pPr>
         <w:rPr>
           <w:rFonts w:ascii="Times New Roman" w:eastAsia="Calibri" w:hAnsi="Times New Roman" w:cs="Times New Roman"/>
           <w:b/>
         </w:rPr>
-        <w:t xml:space="preserve"> </w:t>
-      </w:r>
+      </w:pPr>
       <w:r>
         <w:rPr>
           <w:rFonts w:ascii="Times New Roman" w:eastAsia="Calibri" w:hAnsi="Times New Roman" w:cs="Times New Roman"/>
-        </w:rPr>
-        <w:t>7A</w:t>
+          <w:b/>
+        </w:rPr>
+        <w:t xml:space="preserve">Batch: </w:t>
       </w:r>
       <w:r>
         <w:rPr>
           <w:rFonts w:ascii="Times New Roman" w:eastAsia="Calibri" w:hAnsi="Times New Roman" w:cs="Times New Roman"/>
         </w:rPr>
-        <w:t xml:space="preserve">   </w:t>
-      </w:r>
-    </w:p>
-    <w:p>
-      <w:pPr>
+        <w:t>CSE-50</w:t>
+      </w:r>
+      <w:r>
         <w:rPr>
           <w:rFonts w:ascii="Times New Roman" w:eastAsia="Calibri" w:hAnsi="Times New Roman" w:cs="Times New Roman"/>
-          <w:b/>
-        </w:rPr>
-      </w:pPr>
-      <w:r>
-        <w:rPr>
-          <w:rFonts w:ascii="Times New Roman" w:eastAsia="Calibri" w:hAnsi="Times New Roman" w:cs="Times New Roman"/>
-          <w:b/>
-        </w:rPr>
-        <w:t xml:space="preserve">Batch: </w:t>
-      </w:r>
-      <w:r>
-        <w:rPr>
-          <w:rFonts w:ascii="Times New Roman" w:eastAsia="Calibri" w:hAnsi="Times New Roman" w:cs="Times New Roman"/>
-        </w:rPr>
-        <w:t>CSE-50</w:t>
-      </w:r>
-      <w:r>
-        <w:rPr>
-          <w:rFonts w:ascii="Times New Roman" w:eastAsia="Calibri" w:hAnsi="Times New Roman" w:cs="Times New Roman"/>
         </w:rPr>
         <w:t xml:space="preserve">                                               </w:t>
       </w:r>
     </w:p>
     <w:p>
       <w:pPr>
-        <w:spacing w:before="100" w:beforeAutospacing="1" w:after="100" w:afterAutospacing="1" w:line="240" w:lineRule="auto"/>
-        <w:rPr>
-          <w:rFonts w:ascii="Times New Roman" w:eastAsia="Calibri" w:hAnsi="Times New Roman" w:cs="Times New Roman"/>
-          <w:b/>
+        <w:pStyle w:val="Heading3"/>
+        <w:spacing w:before="0" w:beforeAutospacing="0" w:after="0" w:afterAutospacing="0"/>
+        <w:jc w:val="both"/>
+        <w:rPr>
+          <w:rFonts w:eastAsia="Calibri"/>
+          <w:bCs w:val="0"/>
           <w:color w:val="000000" w:themeColor="text1"/>
-        </w:rPr>
-      </w:pPr>
-    </w:p>
-    <w:p>
-      <w:pPr>
-        <w:spacing w:before="100" w:beforeAutospacing="1" w:after="100" w:afterAutospacing="1" w:line="240" w:lineRule="auto"/>
-        <w:rPr>
-          <w:rFonts w:ascii="Times New Roman" w:eastAsia="Times New Roman" w:hAnsi="Times New Roman" w:cs="Times New Roman"/>
-          <w:b/>
-          <w:bCs/>
-          <w:color w:val="00B050"/>
-          <w:sz w:val="24"/>
-          <w:szCs w:val="24"/>
-        </w:rPr>
-      </w:pPr>
-    </w:p>
-    <w:p>
-      <w:pPr>
-        <w:spacing w:before="100" w:beforeAutospacing="1" w:after="100" w:afterAutospacing="1" w:line="240" w:lineRule="auto"/>
-        <w:rPr>
-          <w:rFonts w:ascii="Times New Roman" w:eastAsia="Times New Roman" w:hAnsi="Times New Roman" w:cs="Times New Roman"/>
-          <w:b/>
-          <w:bCs/>
-          <w:color w:val="00B050"/>
-          <w:sz w:val="24"/>
-          <w:szCs w:val="24"/>
+          <w:sz w:val="22"/>
+          <w:szCs w:val="22"/>
+        </w:rPr>
+      </w:pPr>
+    </w:p>
+    <w:p>
+      <w:pPr>
+        <w:pStyle w:val="Heading3"/>
+        <w:spacing w:before="0" w:beforeAutospacing="0" w:after="0" w:afterAutospacing="0"/>
+        <w:jc w:val="both"/>
+        <w:rPr>
+          <w:rFonts w:eastAsia="Calibri"/>
+          <w:bCs w:val="0"/>
+          <w:color w:val="000000" w:themeColor="text1"/>
+          <w:sz w:val="22"/>
+          <w:szCs w:val="22"/>
+        </w:rPr>
+      </w:pPr>
+    </w:p>
+    <w:p>
+      <w:pPr>
+        <w:pStyle w:val="Heading3"/>
+        <w:spacing w:before="0" w:beforeAutospacing="0" w:after="0" w:afterAutospacing="0"/>
+        <w:jc w:val="both"/>
+        <w:rPr>
+          <w:rFonts w:eastAsia="Calibri"/>
+          <w:bCs w:val="0"/>
+          <w:color w:val="000000" w:themeColor="text1"/>
+          <w:sz w:val="22"/>
+          <w:szCs w:val="22"/>
         </w:rPr>
       </w:pPr>
     </w:p>
@@ -714,6 +693,7 @@
           <w:sz w:val="28"/>
           <w:szCs w:val="28"/>
         </w:rPr>
+        <w:lastRenderedPageBreak/>
         <w:t>Introduction</w:t>
       </w:r>
     </w:p>
@@ -834,51 +814,23 @@
         <w:rPr>
           <w:b w:val="0"/>
         </w:rPr>
-        <w:t xml:space="preserve">This is an assemblage of carefully </w:t>
-      </w:r>
-      <w:proofErr w:type="spellStart"/>
-      <w:r>
+        <w:t>This is an assemblage of carefully curated data with images that cover real-world conditions with varied angles and lighting and background noise. This ensures variability to make the models robust with distribution characteristics for unseen data. This imbalance balances the class distribution, thus relieving the biases in model predictions. Henceforth, this marks a very reliable benchmark for evaluating performance.</w:t>
+      </w:r>
+    </w:p>
+    <w:p>
+      <w:pPr>
+        <w:pStyle w:val="Heading3"/>
+        <w:spacing w:before="0" w:beforeAutospacing="0" w:after="0" w:afterAutospacing="0"/>
+        <w:jc w:val="both"/>
         <w:rPr>
           <w:b w:val="0"/>
         </w:rPr>
-        <w:t>curated</w:t>
-      </w:r>
-      <w:proofErr w:type="spellEnd"/>
+      </w:pPr>
       <w:r>
         <w:rPr>
           <w:b w:val="0"/>
         </w:rPr>
-        <w:t xml:space="preserve"> data with images that cover real-world conditions with varied angles and lighting and background noise. This ensures variability to make the models robust with distribution characteristics for unseen data. This imbalance balances the class distribution, thus relieving the biases in model predictions. Henceforth, this marks a very reliable benchmark for evaluating performance.</w:t>
-      </w:r>
-    </w:p>
-    <w:p>
-      <w:pPr>
-        <w:pStyle w:val="Heading3"/>
-        <w:spacing w:before="0" w:beforeAutospacing="0" w:after="0" w:afterAutospacing="0"/>
-        <w:jc w:val="both"/>
-        <w:rPr>
-          <w:b w:val="0"/>
-        </w:rPr>
-      </w:pPr>
-      <w:r>
-        <w:rPr>
-          <w:b w:val="0"/>
-        </w:rPr>
-        <w:t xml:space="preserve">The dataset to be used in this project is the Vehicle Type Recognition Dataset, which can be downloaded from </w:t>
-      </w:r>
-      <w:proofErr w:type="spellStart"/>
-      <w:r>
-        <w:rPr>
-          <w:b w:val="0"/>
-        </w:rPr>
-        <w:t>Kaggle</w:t>
-      </w:r>
-      <w:proofErr w:type="spellEnd"/>
-      <w:r>
-        <w:rPr>
-          <w:b w:val="0"/>
-        </w:rPr>
-        <w:t>. There are images showing different kinds of vehicles-from cars, motorcycles, and trucks, all the way to buses. The data structure of the dataset is as follows:</w:t>
+        <w:t>The dataset to be used in this project is the Vehicle Type Recognition Dataset, which can be downloaded from Kaggle. There are images showing different kinds of vehicles-from cars, motorcycles, and trucks, all the way to buses. The data structure of the dataset is as follows:</w:t>
       </w:r>
     </w:p>
     <w:p>
@@ -951,7 +903,6 @@
         <w:jc w:val="both"/>
       </w:pPr>
       <w:r>
-        <w:lastRenderedPageBreak/>
         <w:t>That's an 80-20 division of the dataset into training and validation sets for training and evaluation of the model. Every class is balanced. A summary of the dataset structure is as follows:</w:t>
       </w:r>
     </w:p>
@@ -998,6 +949,7 @@
                 <w:b/>
                 <w:bCs/>
               </w:rPr>
+              <w:lastRenderedPageBreak/>
               <w:t>Class</w:t>
             </w:r>
           </w:p>
@@ -1367,15 +1319,7 @@
         <w:jc w:val="both"/>
       </w:pPr>
       <w:r>
-        <w:t xml:space="preserve">Data augmentation techniques such as rotation, flipping, and zooming were applied to artificially increase the diversity of the training data, reducing </w:t>
-      </w:r>
-      <w:proofErr w:type="spellStart"/>
-      <w:r>
-        <w:t>overfitting</w:t>
-      </w:r>
-      <w:proofErr w:type="spellEnd"/>
-      <w:r>
-        <w:t>.</w:t>
+        <w:t>Data augmentation techniques such as rotation, flipping, and zooming were applied to artificially increase the diversity of the training data, reducing overfitting.</w:t>
       </w:r>
     </w:p>
     <w:p>
@@ -1436,10 +1380,8 @@
         <w:jc w:val="both"/>
       </w:pPr>
       <w:r>
-        <w:lastRenderedPageBreak/>
         <w:t xml:space="preserve">Features and labels were extracted using the </w:t>
       </w:r>
-      <w:proofErr w:type="spellStart"/>
       <w:r>
         <w:rPr>
           <w:rStyle w:val="HTMLCode"/>
@@ -1448,7 +1390,6 @@
         </w:rPr>
         <w:t>ImageDataGenerator</w:t>
       </w:r>
-      <w:proofErr w:type="spellEnd"/>
       <w:r>
         <w:t xml:space="preserve"> API.</w:t>
       </w:r>
@@ -1539,19 +1480,11 @@
         <w:spacing w:before="0" w:beforeAutospacing="0" w:after="0" w:afterAutospacing="0"/>
         <w:jc w:val="both"/>
       </w:pPr>
-      <w:proofErr w:type="spellStart"/>
       <w:r>
         <w:rPr>
           <w:rStyle w:val="Strong"/>
         </w:rPr>
-        <w:t>Convolutional</w:t>
-      </w:r>
-      <w:proofErr w:type="spellEnd"/>
-      <w:r>
-        <w:rPr>
-          <w:rStyle w:val="Strong"/>
-        </w:rPr>
-        <w:t xml:space="preserve"> Layers</w:t>
+        <w:t>Convolutional Layers</w:t>
       </w:r>
       <w:r>
         <w:t>: Extracted hierarchical features from the images.</w:t>
@@ -1573,15 +1506,7 @@
         <w:t>Max-Pooling Layers</w:t>
       </w:r>
       <w:r>
-        <w:t xml:space="preserve">: Reduced spatial dimensions to prevent </w:t>
-      </w:r>
-      <w:proofErr w:type="spellStart"/>
-      <w:r>
-        <w:t>overfitting</w:t>
-      </w:r>
-      <w:proofErr w:type="spellEnd"/>
-      <w:r>
-        <w:t>.</w:t>
+        <w:t>: Reduced spatial dimensions to prevent overfitting.</w:t>
       </w:r>
     </w:p>
     <w:p>
@@ -1627,15 +1552,7 @@
         <w:t>Dense Layers</w:t>
       </w:r>
       <w:r>
-        <w:t xml:space="preserve">: Performed classification, with the final layer using </w:t>
-      </w:r>
-      <w:proofErr w:type="spellStart"/>
-      <w:r>
-        <w:t>softmax</w:t>
-      </w:r>
-      <w:proofErr w:type="spellEnd"/>
-      <w:r>
-        <w:t xml:space="preserve"> activation for multi-class classification.</w:t>
+        <w:t>: Performed classification, with the final layer using softmax activation for multi-class classification.</w:t>
       </w:r>
     </w:p>
     <w:p>
@@ -1662,15 +1579,7 @@
         <w:jc w:val="both"/>
       </w:pPr>
       <w:r>
-        <w:t xml:space="preserve">It was trained for 10 epochs with a batch size of 32. Early stopping was employed to prevent </w:t>
-      </w:r>
-      <w:proofErr w:type="spellStart"/>
-      <w:r>
-        <w:t>overfitting</w:t>
-      </w:r>
-      <w:proofErr w:type="spellEnd"/>
-      <w:r>
-        <w:t>.</w:t>
+        <w:t>It was trained for 10 epochs with a batch size of 32. Early stopping was employed to prevent overfitting.</w:t>
       </w:r>
     </w:p>
     <w:p>
@@ -1754,23 +1663,7 @@
         <w:t>Loss Curves</w:t>
       </w:r>
       <w:r>
-        <w:t xml:space="preserve">: Monitored during training to identify </w:t>
-      </w:r>
-      <w:proofErr w:type="spellStart"/>
-      <w:r>
-        <w:t>overfitting</w:t>
-      </w:r>
-      <w:proofErr w:type="spellEnd"/>
-      <w:r>
-        <w:t xml:space="preserve"> or </w:t>
-      </w:r>
-      <w:proofErr w:type="spellStart"/>
-      <w:r>
-        <w:t>underfitting</w:t>
-      </w:r>
-      <w:proofErr w:type="spellEnd"/>
-      <w:r>
-        <w:t>.</w:t>
+        <w:t>: Monitored during training to identify overfitting or underfitting.</w:t>
       </w:r>
     </w:p>
     <w:p>
@@ -1823,7 +1716,6 @@
         <w:rPr>
           <w:b/>
         </w:rPr>
-        <w:lastRenderedPageBreak/>
         <w:pict>
           <v:shapetype id="_x0000_t75" coordsize="21600,21600" o:spt="75" o:preferrelative="t" path="m@4@5l@4@11@9@11@9@5xe" filled="f" stroked="f">
             <v:stroke joinstyle="miter"/>
@@ -1844,7 +1736,7 @@
             <v:path o:extrusionok="f" gradientshapeok="t" o:connecttype="rect"/>
             <o:lock v:ext="edit" aspectratio="t"/>
           </v:shapetype>
-          <v:shape id="_x0000_i1026" type="#_x0000_t75" style="width:390pt;height:266.25pt">
+          <v:shape id="_x0000_i1026" type="#_x0000_t75" style="width:390.05pt;height:266.1pt">
             <v:imagedata r:id="rId7" o:title="Screenshot 2025-01-03 004039"/>
           </v:shape>
         </w:pict>
@@ -1869,6 +1761,7 @@
         <w:rPr>
           <w:b/>
         </w:rPr>
+        <w:lastRenderedPageBreak/>
         <w:t>Step 02:</w:t>
       </w:r>
       <w:r>
@@ -1962,9 +1855,8 @@
         <w:rPr>
           <w:b/>
         </w:rPr>
-        <w:lastRenderedPageBreak/>
         <w:pict>
-          <v:shape id="_x0000_i1027" type="#_x0000_t75" style="width:397.5pt;height:306pt">
+          <v:shape id="_x0000_i1027" type="#_x0000_t75" style="width:397.55pt;height:306.15pt">
             <v:imagedata r:id="rId9" o:title="Screenshot 2025-01-03 004341"/>
           </v:shape>
         </w:pict>
@@ -1982,6 +1874,7 @@
         <w:rPr>
           <w:b/>
         </w:rPr>
+        <w:lastRenderedPageBreak/>
         <w:t xml:space="preserve"> </w:t>
       </w:r>
       <w:r>
@@ -2004,7 +1897,7 @@
           <w:b/>
         </w:rPr>
         <w:pict>
-          <v:shape id="_x0000_i1028" type="#_x0000_t75" style="width:468pt;height:263.25pt">
+          <v:shape id="_x0000_i1028" type="#_x0000_t75" style="width:467.7pt;height:262.95pt">
             <v:imagedata r:id="rId10" o:title="Screenshot 2025-01-03 004400"/>
           </v:shape>
         </w:pict>
@@ -2037,9 +1930,8 @@
         <w:rPr>
           <w:b/>
         </w:rPr>
-        <w:lastRenderedPageBreak/>
         <w:pict>
-          <v:shape id="_x0000_i1029" type="#_x0000_t75" style="width:396pt;height:290.25pt">
+          <v:shape id="_x0000_i1029" type="#_x0000_t75" style="width:396.3pt;height:290.5pt">
             <v:imagedata r:id="rId11" o:title="Screenshot 2025-01-03 004410"/>
           </v:shape>
         </w:pict>
@@ -2052,6 +1944,7 @@
       </w:pPr>
       <w:proofErr w:type="gramStart"/>
       <w:r>
+        <w:lastRenderedPageBreak/>
         <w:t>Output :</w:t>
       </w:r>
       <w:proofErr w:type="gramEnd"/>
@@ -2069,7 +1962,7 @@
       </w:pPr>
       <w:r>
         <w:pict>
-          <v:shape id="_x0000_i1030" type="#_x0000_t75" style="width:467.25pt;height:270.75pt">
+          <v:shape id="_x0000_i1030" type="#_x0000_t75" style="width:467.05pt;height:270.45pt">
             <v:imagedata r:id="rId12" o:title="Screenshot 2025-01-03 004421"/>
           </v:shape>
         </w:pict>
@@ -2127,21 +2020,7 @@
         <w:rPr>
           <w:b w:val="0"/>
         </w:rPr>
-        <w:t xml:space="preserve">The evaluation metrics indicate that CNNs outmatch traditional methods clearly. Although the Random Forest Classifier performed reasonably well concerning uncomplicated datasets, it did not completely capture the intricate patterns in high-dimensional image data. In contrast, the excellent accuracy and generalization of the CNN are due to its ability to extract and hierarchically build a feature representation. Results learnt from the assessment show necessity towards adoption of advanced architecture in the case of high complexity visual </w:t>
-      </w:r>
-      <w:proofErr w:type="spellStart"/>
-      <w:r>
-        <w:rPr>
-          <w:b w:val="0"/>
-        </w:rPr>
-        <w:t>datas</w:t>
-      </w:r>
-      <w:proofErr w:type="spellEnd"/>
-      <w:r>
-        <w:rPr>
-          <w:b w:val="0"/>
-        </w:rPr>
-        <w:t>.</w:t>
+        <w:t>The evaluation metrics indicate that CNNs outmatch traditional methods clearly. Although the Random Forest Classifier performed reasonably well concerning uncomplicated datasets, it did not completely capture the intricate patterns in high-dimensional image data. In contrast, the excellent accuracy and generalization of the CNN are due to its ability to extract and hierarchically build a feature representation. Results learnt from the assessment show necessity towards adoption of advanced architecture in the case of high complexity visual datas.</w:t>
       </w:r>
     </w:p>
     <w:p>
@@ -2196,7 +2075,10 @@
         <w:t>Accuracy</w:t>
       </w:r>
       <w:r>
-        <w:t>: ~75%</w:t>
+        <w:t>: ~6</w:t>
+      </w:r>
+      <w:r>
+        <w:t>5%</w:t>
       </w:r>
     </w:p>
     <w:p>
@@ -2226,15 +2108,7 @@
         <w:t xml:space="preserve">: </w:t>
       </w:r>
       <w:r>
-        <w:t xml:space="preserve">Given the endearingly modest approach, the Random Forest Classifier did moderately well. However, when it came to handling images and their complex features, it did not </w:t>
-      </w:r>
-      <w:proofErr w:type="spellStart"/>
-      <w:r>
-        <w:t>fair</w:t>
-      </w:r>
-      <w:proofErr w:type="spellEnd"/>
-      <w:r>
-        <w:t xml:space="preserve"> well since it did not use hierarchical feature extraction. That is why it becomes difficult for high-dimensional data sets like images when involving traditional machine learning techniques.</w:t>
+        <w:t>Given the endearingly modest approach, the Random Forest Classifier did moderately well. However, when it came to handling images and their complex features, it did not fair well since it did not use hierarchical feature extraction. That is why it becomes difficult for high-dimensional data sets like images when involving traditional machine learning techniques.</w:t>
       </w:r>
     </w:p>
     <w:p>
@@ -2456,7 +2330,6 @@
           <w:sz w:val="28"/>
           <w:szCs w:val="28"/>
         </w:rPr>
-        <w:lastRenderedPageBreak/>
         <w:t>Discussion</w:t>
       </w:r>
       <w:r>
@@ -2475,23 +2348,7 @@
         <w:jc w:val="both"/>
       </w:pPr>
       <w:r>
-        <w:t xml:space="preserve">The CNN model performs better than others, such as using deep learning techniques to classify images. The downside, however, is the requirement of additional computational resources for training and inference. Future improvements could involve transfer learning from existing models, such as </w:t>
-      </w:r>
-      <w:proofErr w:type="spellStart"/>
-      <w:r>
-        <w:t>ResNet</w:t>
-      </w:r>
-      <w:proofErr w:type="spellEnd"/>
-      <w:r>
-        <w:t xml:space="preserve"> or </w:t>
-      </w:r>
-      <w:proofErr w:type="spellStart"/>
-      <w:r>
-        <w:t>MobileNet</w:t>
-      </w:r>
-      <w:proofErr w:type="spellEnd"/>
-      <w:r>
-        <w:t>, to boost precision and shorten training duration.</w:t>
+        <w:t>The CNN model performs better than others, such as using deep learning techniques to classify images. The downside, however, is the requirement of additional computational resources for training and inference. Future improvements could involve transfer learning from existing models, such as ResNet or MobileNet, to boost precision and shorten training duration.</w:t>
       </w:r>
     </w:p>
     <w:p>
@@ -2691,6 +2548,7 @@
           <w:sz w:val="28"/>
           <w:szCs w:val="28"/>
         </w:rPr>
+        <w:lastRenderedPageBreak/>
         <w:t>Conclusion</w:t>
       </w:r>
     </w:p>
@@ -2724,15 +2582,7 @@
         <w:jc w:val="both"/>
       </w:pPr>
       <w:r>
-        <w:t xml:space="preserve">The future study might work on bigger datasets, explore transfer learning techniques and try placing the model in practice with traffic monitoring systems or even autonomous vehicle platforms. </w:t>
-      </w:r>
-      <w:proofErr w:type="spellStart"/>
-      <w:r>
-        <w:t>Hyperparameter</w:t>
-      </w:r>
-      <w:proofErr w:type="spellEnd"/>
-      <w:r>
-        <w:t xml:space="preserve"> tuning and testing various architectures can also lead to enhanced results.</w:t>
+        <w:t>The future study might work on bigger datasets, explore transfer learning techniques and try placing the model in practice with traffic monitoring systems or even autonomous vehicle platforms. Hyperparameter tuning and testing various architectures can also lead to enhanced results.</w:t>
       </w:r>
     </w:p>
     <w:sectPr>

</xml_diff>